<commit_message>
Add adaptive thresholding and robust model evaluation
Introduced adaptive threshold selection for model predictions using validation splits and F1 maximization, with fallback logic to avoid degenerate all-negative or all-positive predictions. Refactored ARIMA, LSTM, and GRU wrappers for robust feature handling and imputation. Updated evaluation pipeline to report metrics with adaptive thresholds, improving reliability and interpretability of results for 2024 test data.
</commit_message>
<xml_diff>
--- a/Results summary.docx
+++ b/Results summary.docx
@@ -10,6 +10,7 @@
       </w:pPr>
       <w:r>
         <w:rPr>
+          <w:noProof/>
           <w:lang w:val="en-US"/>
         </w:rPr>
         <w:drawing>
@@ -75,6 +76,7 @@
       </w:r>
       <w:r>
         <w:rPr>
+          <w:noProof/>
           <w:lang w:val="en-US"/>
         </w:rPr>
         <w:drawing>
@@ -145,7 +147,19 @@
         <w:rPr>
           <w:lang w:val="en-US"/>
         </w:rPr>
-        <w:t>Below are r</w:t>
+        <w:t xml:space="preserve">Below are </w:t>
+      </w:r>
+      <w:r>
+        <w:rPr>
+          <w:lang w:val="en-US"/>
+        </w:rPr>
+        <w:t xml:space="preserve">the </w:t>
+      </w:r>
+      <w:r>
+        <w:rPr>
+          <w:lang w:val="en-US"/>
+        </w:rPr>
+        <w:t>r</w:t>
       </w:r>
       <w:r>
         <w:rPr>
@@ -162,6 +176,7 @@
       </w:pPr>
       <w:r>
         <w:rPr>
+          <w:noProof/>
           <w:lang w:val="en-US"/>
         </w:rPr>
         <w:lastRenderedPageBreak/>
@@ -231,6 +246,7 @@
       </w:r>
       <w:r>
         <w:rPr>
+          <w:noProof/>
           <w:lang w:val="en-US"/>
         </w:rPr>
         <w:drawing>
@@ -332,6 +348,7 @@
       </w:pPr>
       <w:r>
         <w:rPr>
+          <w:noProof/>
           <w:lang w:val="en-US"/>
         </w:rPr>
         <w:drawing>
@@ -539,7 +556,7 @@
             <w:pPr>
               <w:spacing w:after="0" w:line="240" w:lineRule="auto"/>
               <w:rPr>
-                <w:rFonts w:ascii="宋体" w:eastAsia="宋体" w:hAnsi="宋体" w:cs="Times New Roman" w:hint="eastAsia"/>
+                <w:rFonts w:ascii="宋体" w:eastAsia="宋体" w:hAnsi="宋体" w:cs="Times New Roman"/>
                 <w:color w:val="FF0000"/>
                 <w:kern w:val="0"/>
                 <w:sz w:val="22"/>
@@ -599,7 +616,7 @@
             <w:pPr>
               <w:spacing w:after="0" w:line="240" w:lineRule="auto"/>
               <w:rPr>
-                <w:rFonts w:ascii="宋体" w:eastAsia="宋体" w:hAnsi="宋体" w:cs="Times New Roman" w:hint="eastAsia"/>
+                <w:rFonts w:ascii="宋体" w:eastAsia="宋体" w:hAnsi="宋体" w:cs="Times New Roman"/>
                 <w:color w:val="FF0000"/>
                 <w:kern w:val="0"/>
                 <w:sz w:val="22"/>
@@ -642,7 +659,7 @@
             <w:pPr>
               <w:spacing w:after="0" w:line="240" w:lineRule="auto"/>
               <w:rPr>
-                <w:rFonts w:ascii="宋体" w:eastAsia="宋体" w:hAnsi="宋体" w:cs="Times New Roman" w:hint="eastAsia"/>
+                <w:rFonts w:ascii="宋体" w:eastAsia="宋体" w:hAnsi="宋体" w:cs="Times New Roman"/>
                 <w:color w:val="000000"/>
                 <w:kern w:val="0"/>
                 <w:sz w:val="22"/>
@@ -681,7 +698,7 @@
               <w:spacing w:after="0" w:line="240" w:lineRule="auto"/>
               <w:jc w:val="right"/>
               <w:rPr>
-                <w:rFonts w:ascii="宋体" w:eastAsia="宋体" w:hAnsi="宋体" w:cs="Times New Roman" w:hint="eastAsia"/>
+                <w:rFonts w:ascii="宋体" w:eastAsia="宋体" w:hAnsi="宋体" w:cs="Times New Roman"/>
                 <w:color w:val="000000"/>
                 <w:kern w:val="0"/>
                 <w:sz w:val="22"/>
@@ -720,7 +737,7 @@
               <w:spacing w:after="0" w:line="240" w:lineRule="auto"/>
               <w:jc w:val="right"/>
               <w:rPr>
-                <w:rFonts w:ascii="宋体" w:eastAsia="宋体" w:hAnsi="宋体" w:cs="Times New Roman" w:hint="eastAsia"/>
+                <w:rFonts w:ascii="宋体" w:eastAsia="宋体" w:hAnsi="宋体" w:cs="Times New Roman"/>
                 <w:color w:val="000000"/>
                 <w:kern w:val="0"/>
                 <w:sz w:val="22"/>
@@ -759,7 +776,7 @@
               <w:spacing w:after="0" w:line="240" w:lineRule="auto"/>
               <w:jc w:val="right"/>
               <w:rPr>
-                <w:rFonts w:ascii="宋体" w:eastAsia="宋体" w:hAnsi="宋体" w:cs="Times New Roman" w:hint="eastAsia"/>
+                <w:rFonts w:ascii="宋体" w:eastAsia="宋体" w:hAnsi="宋体" w:cs="Times New Roman"/>
                 <w:color w:val="000000"/>
                 <w:kern w:val="0"/>
                 <w:sz w:val="22"/>
@@ -802,7 +819,7 @@
             <w:pPr>
               <w:spacing w:after="0" w:line="240" w:lineRule="auto"/>
               <w:rPr>
-                <w:rFonts w:ascii="宋体" w:eastAsia="宋体" w:hAnsi="宋体" w:cs="Times New Roman" w:hint="eastAsia"/>
+                <w:rFonts w:ascii="宋体" w:eastAsia="宋体" w:hAnsi="宋体" w:cs="Times New Roman"/>
                 <w:color w:val="000000"/>
                 <w:kern w:val="0"/>
                 <w:sz w:val="22"/>
@@ -841,7 +858,7 @@
               <w:spacing w:after="0" w:line="240" w:lineRule="auto"/>
               <w:jc w:val="right"/>
               <w:rPr>
-                <w:rFonts w:ascii="宋体" w:eastAsia="宋体" w:hAnsi="宋体" w:cs="Times New Roman" w:hint="eastAsia"/>
+                <w:rFonts w:ascii="宋体" w:eastAsia="宋体" w:hAnsi="宋体" w:cs="Times New Roman"/>
                 <w:color w:val="000000"/>
                 <w:kern w:val="0"/>
                 <w:sz w:val="22"/>
@@ -880,7 +897,7 @@
               <w:spacing w:after="0" w:line="240" w:lineRule="auto"/>
               <w:jc w:val="right"/>
               <w:rPr>
-                <w:rFonts w:ascii="宋体" w:eastAsia="宋体" w:hAnsi="宋体" w:cs="Times New Roman" w:hint="eastAsia"/>
+                <w:rFonts w:ascii="宋体" w:eastAsia="宋体" w:hAnsi="宋体" w:cs="Times New Roman"/>
                 <w:color w:val="000000"/>
                 <w:kern w:val="0"/>
                 <w:sz w:val="22"/>
@@ -919,7 +936,7 @@
               <w:spacing w:after="0" w:line="240" w:lineRule="auto"/>
               <w:jc w:val="right"/>
               <w:rPr>
-                <w:rFonts w:ascii="宋体" w:eastAsia="宋体" w:hAnsi="宋体" w:cs="Times New Roman" w:hint="eastAsia"/>
+                <w:rFonts w:ascii="宋体" w:eastAsia="宋体" w:hAnsi="宋体" w:cs="Times New Roman"/>
                 <w:color w:val="000000"/>
                 <w:kern w:val="0"/>
                 <w:sz w:val="22"/>
@@ -962,7 +979,7 @@
             <w:pPr>
               <w:spacing w:after="0" w:line="240" w:lineRule="auto"/>
               <w:rPr>
-                <w:rFonts w:ascii="宋体" w:eastAsia="宋体" w:hAnsi="宋体" w:cs="Times New Roman" w:hint="eastAsia"/>
+                <w:rFonts w:ascii="宋体" w:eastAsia="宋体" w:hAnsi="宋体" w:cs="Times New Roman"/>
                 <w:color w:val="000000"/>
                 <w:kern w:val="0"/>
                 <w:sz w:val="22"/>
@@ -1001,7 +1018,7 @@
               <w:spacing w:after="0" w:line="240" w:lineRule="auto"/>
               <w:jc w:val="right"/>
               <w:rPr>
-                <w:rFonts w:ascii="宋体" w:eastAsia="宋体" w:hAnsi="宋体" w:cs="Times New Roman" w:hint="eastAsia"/>
+                <w:rFonts w:ascii="宋体" w:eastAsia="宋体" w:hAnsi="宋体" w:cs="Times New Roman"/>
                 <w:color w:val="000000"/>
                 <w:kern w:val="0"/>
                 <w:sz w:val="22"/>
@@ -1040,7 +1057,7 @@
               <w:spacing w:after="0" w:line="240" w:lineRule="auto"/>
               <w:jc w:val="right"/>
               <w:rPr>
-                <w:rFonts w:ascii="宋体" w:eastAsia="宋体" w:hAnsi="宋体" w:cs="Times New Roman" w:hint="eastAsia"/>
+                <w:rFonts w:ascii="宋体" w:eastAsia="宋体" w:hAnsi="宋体" w:cs="Times New Roman"/>
                 <w:color w:val="000000"/>
                 <w:kern w:val="0"/>
                 <w:sz w:val="22"/>
@@ -1079,7 +1096,7 @@
               <w:spacing w:after="0" w:line="240" w:lineRule="auto"/>
               <w:jc w:val="right"/>
               <w:rPr>
-                <w:rFonts w:ascii="宋体" w:eastAsia="宋体" w:hAnsi="宋体" w:cs="Times New Roman" w:hint="eastAsia"/>
+                <w:rFonts w:ascii="宋体" w:eastAsia="宋体" w:hAnsi="宋体" w:cs="Times New Roman"/>
                 <w:color w:val="000000"/>
                 <w:kern w:val="0"/>
                 <w:sz w:val="22"/>
@@ -1302,6 +1319,7 @@
       </w:pPr>
       <w:r>
         <w:rPr>
+          <w:noProof/>
           <w:lang w:val="en-US"/>
         </w:rPr>
         <w:drawing>
@@ -1349,6 +1367,7 @@
       </w:pPr>
       <w:r>
         <w:rPr>
+          <w:noProof/>
           <w:lang w:val="en-US"/>
         </w:rPr>
         <w:drawing>
@@ -1424,6 +1443,7 @@
       </w:pPr>
       <w:r>
         <w:rPr>
+          <w:noProof/>
           <w:lang w:val="en-US"/>
         </w:rPr>
         <w:lastRenderedPageBreak/>
@@ -1472,6 +1492,7 @@
       </w:pPr>
       <w:r>
         <w:rPr>
+          <w:noProof/>
           <w:lang w:val="en-US"/>
         </w:rPr>
         <w:drawing>
@@ -1586,6 +1607,7 @@
       </w:pPr>
       <w:r>
         <w:rPr>
+          <w:noProof/>
           <w:lang w:val="en-US"/>
         </w:rPr>
         <w:drawing>
@@ -1695,19 +1717,7 @@
         <w:rPr>
           <w:lang w:val="en-US"/>
         </w:rPr>
-        <w:t xml:space="preserve"> </w:t>
-      </w:r>
-      <w:r>
-        <w:rPr>
-          <w:lang w:val="en-US"/>
-        </w:rPr>
-        <w:t xml:space="preserve"> </w:t>
-      </w:r>
-      <w:r>
-        <w:rPr>
-          <w:lang w:val="en-US"/>
-        </w:rPr>
-        <w:t>For June and August, it can even achieve 100%</w:t>
+        <w:t xml:space="preserve">  For June and August, it can even achieve 100%</w:t>
       </w:r>
       <w:r>
         <w:rPr>
@@ -1810,7 +1820,7 @@
             <w:pPr>
               <w:spacing w:after="0" w:line="240" w:lineRule="auto"/>
               <w:rPr>
-                <w:rFonts w:ascii="宋体" w:eastAsia="宋体" w:hAnsi="宋体" w:cs="Times New Roman" w:hint="eastAsia"/>
+                <w:rFonts w:ascii="宋体" w:eastAsia="宋体" w:hAnsi="宋体" w:cs="Times New Roman"/>
                 <w:color w:val="FF0000"/>
                 <w:kern w:val="0"/>
                 <w:sz w:val="22"/>
@@ -1870,7 +1880,7 @@
             <w:pPr>
               <w:spacing w:after="0" w:line="240" w:lineRule="auto"/>
               <w:rPr>
-                <w:rFonts w:ascii="宋体" w:eastAsia="宋体" w:hAnsi="宋体" w:cs="Times New Roman" w:hint="eastAsia"/>
+                <w:rFonts w:ascii="宋体" w:eastAsia="宋体" w:hAnsi="宋体" w:cs="Times New Roman"/>
                 <w:color w:val="FF0000"/>
                 <w:kern w:val="0"/>
                 <w:sz w:val="22"/>
@@ -1913,7 +1923,7 @@
             <w:pPr>
               <w:spacing w:after="0" w:line="240" w:lineRule="auto"/>
               <w:rPr>
-                <w:rFonts w:ascii="宋体" w:eastAsia="宋体" w:hAnsi="宋体" w:cs="Times New Roman" w:hint="eastAsia"/>
+                <w:rFonts w:ascii="宋体" w:eastAsia="宋体" w:hAnsi="宋体" w:cs="Times New Roman"/>
                 <w:color w:val="000000"/>
                 <w:kern w:val="0"/>
                 <w:sz w:val="22"/>
@@ -1952,7 +1962,7 @@
               <w:spacing w:after="0" w:line="240" w:lineRule="auto"/>
               <w:jc w:val="right"/>
               <w:rPr>
-                <w:rFonts w:ascii="宋体" w:eastAsia="宋体" w:hAnsi="宋体" w:cs="Times New Roman" w:hint="eastAsia"/>
+                <w:rFonts w:ascii="宋体" w:eastAsia="宋体" w:hAnsi="宋体" w:cs="Times New Roman"/>
                 <w:color w:val="000000"/>
                 <w:kern w:val="0"/>
                 <w:sz w:val="22"/>
@@ -1991,7 +2001,7 @@
               <w:spacing w:after="0" w:line="240" w:lineRule="auto"/>
               <w:jc w:val="right"/>
               <w:rPr>
-                <w:rFonts w:ascii="宋体" w:eastAsia="宋体" w:hAnsi="宋体" w:cs="Times New Roman" w:hint="eastAsia"/>
+                <w:rFonts w:ascii="宋体" w:eastAsia="宋体" w:hAnsi="宋体" w:cs="Times New Roman"/>
                 <w:color w:val="000000"/>
                 <w:kern w:val="0"/>
                 <w:sz w:val="22"/>
@@ -2030,7 +2040,7 @@
               <w:spacing w:after="0" w:line="240" w:lineRule="auto"/>
               <w:jc w:val="right"/>
               <w:rPr>
-                <w:rFonts w:ascii="宋体" w:eastAsia="宋体" w:hAnsi="宋体" w:cs="Times New Roman" w:hint="eastAsia"/>
+                <w:rFonts w:ascii="宋体" w:eastAsia="宋体" w:hAnsi="宋体" w:cs="Times New Roman"/>
                 <w:color w:val="4874CB"/>
                 <w:kern w:val="0"/>
                 <w:sz w:val="22"/>
@@ -2073,7 +2083,7 @@
             <w:pPr>
               <w:spacing w:after="0" w:line="240" w:lineRule="auto"/>
               <w:rPr>
-                <w:rFonts w:ascii="宋体" w:eastAsia="宋体" w:hAnsi="宋体" w:cs="Times New Roman" w:hint="eastAsia"/>
+                <w:rFonts w:ascii="宋体" w:eastAsia="宋体" w:hAnsi="宋体" w:cs="Times New Roman"/>
                 <w:color w:val="000000"/>
                 <w:kern w:val="0"/>
                 <w:sz w:val="22"/>
@@ -2112,7 +2122,7 @@
               <w:spacing w:after="0" w:line="240" w:lineRule="auto"/>
               <w:jc w:val="right"/>
               <w:rPr>
-                <w:rFonts w:ascii="宋体" w:eastAsia="宋体" w:hAnsi="宋体" w:cs="Times New Roman" w:hint="eastAsia"/>
+                <w:rFonts w:ascii="宋体" w:eastAsia="宋体" w:hAnsi="宋体" w:cs="Times New Roman"/>
                 <w:color w:val="4874CB"/>
                 <w:kern w:val="0"/>
                 <w:sz w:val="22"/>
@@ -2151,7 +2161,7 @@
               <w:spacing w:after="0" w:line="240" w:lineRule="auto"/>
               <w:jc w:val="right"/>
               <w:rPr>
-                <w:rFonts w:ascii="宋体" w:eastAsia="宋体" w:hAnsi="宋体" w:cs="Times New Roman" w:hint="eastAsia"/>
+                <w:rFonts w:ascii="宋体" w:eastAsia="宋体" w:hAnsi="宋体" w:cs="Times New Roman"/>
                 <w:color w:val="4874CB"/>
                 <w:kern w:val="0"/>
                 <w:sz w:val="22"/>
@@ -2190,7 +2200,7 @@
               <w:spacing w:after="0" w:line="240" w:lineRule="auto"/>
               <w:jc w:val="right"/>
               <w:rPr>
-                <w:rFonts w:ascii="宋体" w:eastAsia="宋体" w:hAnsi="宋体" w:cs="Times New Roman" w:hint="eastAsia"/>
+                <w:rFonts w:ascii="宋体" w:eastAsia="宋体" w:hAnsi="宋体" w:cs="Times New Roman"/>
                 <w:color w:val="4874CB"/>
                 <w:kern w:val="0"/>
                 <w:sz w:val="22"/>
@@ -2233,7 +2243,7 @@
             <w:pPr>
               <w:spacing w:after="0" w:line="240" w:lineRule="auto"/>
               <w:rPr>
-                <w:rFonts w:ascii="宋体" w:eastAsia="宋体" w:hAnsi="宋体" w:cs="Times New Roman" w:hint="eastAsia"/>
+                <w:rFonts w:ascii="宋体" w:eastAsia="宋体" w:hAnsi="宋体" w:cs="Times New Roman"/>
                 <w:color w:val="000000"/>
                 <w:kern w:val="0"/>
                 <w:sz w:val="22"/>
@@ -2272,7 +2282,7 @@
               <w:spacing w:after="0" w:line="240" w:lineRule="auto"/>
               <w:jc w:val="right"/>
               <w:rPr>
-                <w:rFonts w:ascii="宋体" w:eastAsia="宋体" w:hAnsi="宋体" w:cs="Times New Roman" w:hint="eastAsia"/>
+                <w:rFonts w:ascii="宋体" w:eastAsia="宋体" w:hAnsi="宋体" w:cs="Times New Roman"/>
                 <w:color w:val="000000"/>
                 <w:kern w:val="0"/>
                 <w:sz w:val="22"/>
@@ -2311,7 +2321,7 @@
               <w:spacing w:after="0" w:line="240" w:lineRule="auto"/>
               <w:jc w:val="right"/>
               <w:rPr>
-                <w:rFonts w:ascii="宋体" w:eastAsia="宋体" w:hAnsi="宋体" w:cs="Times New Roman" w:hint="eastAsia"/>
+                <w:rFonts w:ascii="宋体" w:eastAsia="宋体" w:hAnsi="宋体" w:cs="Times New Roman"/>
                 <w:color w:val="000000"/>
                 <w:kern w:val="0"/>
                 <w:sz w:val="22"/>
@@ -2350,7 +2360,7 @@
               <w:spacing w:after="0" w:line="240" w:lineRule="auto"/>
               <w:jc w:val="right"/>
               <w:rPr>
-                <w:rFonts w:ascii="宋体" w:eastAsia="宋体" w:hAnsi="宋体" w:cs="Times New Roman" w:hint="eastAsia"/>
+                <w:rFonts w:ascii="宋体" w:eastAsia="宋体" w:hAnsi="宋体" w:cs="Times New Roman"/>
                 <w:color w:val="4874CB"/>
                 <w:kern w:val="0"/>
                 <w:sz w:val="22"/>
@@ -2535,7 +2545,6 @@
     <w:p>
       <w:pPr>
         <w:rPr>
-          <w:rFonts w:hint="eastAsia"/>
           <w:lang w:val="en-US"/>
         </w:rPr>
       </w:pPr>

</xml_diff>